<commit_message>
Update configuration files and add a test demo
</commit_message>
<xml_diff>
--- a/Doc/market promotion sys - Test.docx
+++ b/Doc/market promotion sys - Test.docx
@@ -10,6 +10,7 @@
           <w:docPartUnique/>
         </w:docPartObj>
       </w:sdtPr>
+      <w:sdtEndPr/>
       <w:sdtContent>
         <w:p/>
         <w:p>
@@ -122,6 +123,7 @@
                                     <w:dataBinding w:prefixMappings="xmlns:ns0='http://purl.org/dc/elements/1.1/' xmlns:ns1='http://schemas.openxmlformats.org/package/2006/metadata/core-properties' " w:xpath="/ns1:coreProperties[1]/ns0:title[1]" w:storeItemID="{6C3C8BC8-F283-45AE-878A-BAB7291924A1}"/>
                                     <w:text/>
                                   </w:sdtPr>
+                                  <w:sdtEndPr/>
                                   <w:sdtContent>
                                     <w:r>
                                       <w:rPr>
@@ -157,6 +159,7 @@
                                   <w:dataBinding w:prefixMappings="xmlns:ns0='http://purl.org/dc/elements/1.1/' xmlns:ns1='http://schemas.openxmlformats.org/package/2006/metadata/core-properties' " w:xpath="/ns1:coreProperties[1]/ns0:subject[1]" w:storeItemID="{6C3C8BC8-F283-45AE-878A-BAB7291924A1}"/>
                                   <w:text/>
                                 </w:sdtPr>
+                                <w:sdtEndPr/>
                                 <w:sdtContent>
                                   <w:p>
                                     <w:pPr>
@@ -205,6 +208,7 @@
                                   <w:dataBinding w:prefixMappings="xmlns:ns0='http://purl.org/dc/elements/1.1/' xmlns:ns1='http://schemas.openxmlformats.org/package/2006/metadata/core-properties' " w:xpath="/ns1:coreProperties[1]/ns0:creator[1]" w:storeItemID="{6C3C8BC8-F283-45AE-878A-BAB7291924A1}"/>
                                   <w:text/>
                                 </w:sdtPr>
+                                <w:sdtEndPr/>
                                 <w:sdtContent>
                                   <w:p>
                                     <w:pPr>
@@ -281,6 +285,7 @@
                               <w:dataBinding w:prefixMappings="xmlns:ns0='http://purl.org/dc/elements/1.1/' xmlns:ns1='http://schemas.openxmlformats.org/package/2006/metadata/core-properties' " w:xpath="/ns1:coreProperties[1]/ns0:title[1]" w:storeItemID="{6C3C8BC8-F283-45AE-878A-BAB7291924A1}"/>
                               <w:text/>
                             </w:sdtPr>
+                            <w:sdtEndPr/>
                             <w:sdtContent>
                               <w:r>
                                 <w:rPr>
@@ -316,6 +321,7 @@
                             <w:dataBinding w:prefixMappings="xmlns:ns0='http://purl.org/dc/elements/1.1/' xmlns:ns1='http://schemas.openxmlformats.org/package/2006/metadata/core-properties' " w:xpath="/ns1:coreProperties[1]/ns0:subject[1]" w:storeItemID="{6C3C8BC8-F283-45AE-878A-BAB7291924A1}"/>
                             <w:text/>
                           </w:sdtPr>
+                          <w:sdtEndPr/>
                           <w:sdtContent>
                             <w:p>
                               <w:pPr>
@@ -364,6 +370,7 @@
                             <w:dataBinding w:prefixMappings="xmlns:ns0='http://purl.org/dc/elements/1.1/' xmlns:ns1='http://schemas.openxmlformats.org/package/2006/metadata/core-properties' " w:xpath="/ns1:coreProperties[1]/ns0:creator[1]" w:storeItemID="{6C3C8BC8-F283-45AE-878A-BAB7291924A1}"/>
                             <w:text/>
                           </w:sdtPr>
+                          <w:sdtEndPr/>
                           <w:sdtContent>
                             <w:p>
                               <w:pPr>
@@ -481,6 +488,7 @@
                                     <w:calendar w:val="gregorian"/>
                                   </w:date>
                                 </w:sdtPr>
+                                <w:sdtEndPr/>
                                 <w:sdtContent>
                                   <w:p>
                                     <w:pPr>
@@ -548,6 +556,7 @@
                               <w:calendar w:val="gregorian"/>
                             </w:date>
                           </w:sdtPr>
+                          <w:sdtEndPr/>
                           <w:sdtContent>
                             <w:p>
                               <w:pPr>
@@ -3468,46 +3477,31 @@
     <w:p>
       <w:pPr>
         <w:ind w:firstLine="420"/>
+      </w:pPr>
+      <w:bookmarkStart w:id="4" w:name="_Toc486233416"/>
+      <w:r>
         <w:rPr>
           <w:rFonts w:hint="eastAsia"/>
         </w:rPr>
-      </w:pPr>
-      <w:bookmarkStart w:id="4" w:name="_Toc486233416"/>
+        <w:t>本系统是一个商场促销系统，面向的业务为商场的日常结算、付款、促销匹配以、促销管理以及相关的人员的管理</w:t>
+      </w:r>
       <w:r>
         <w:rPr>
           <w:rFonts w:hint="eastAsia"/>
         </w:rPr>
-        <w:t>本系统是一个商场促销系统，面向的业务为商场的日常结算、付款、促销匹配以、促销管理以及相关的人员的管理</w:t>
+        <w:t>。本系统所负责解决的问题仅是以上所囊括的部分，系统中所依赖的商品支持系统、第三方支持系统、员工信息系统均已经有外部实现提供，系统仅提供连接接口。</w:t>
       </w:r>
       <w:r>
         <w:rPr>
           <w:rFonts w:hint="eastAsia"/>
         </w:rPr>
-        <w:t>。本系统所负责解决的问题仅是以上所囊括的部分，系统中所依赖的商品支持系统、第三方支持系统、员工信息系统均已经有外部实现提供，系统仅提供连接接口。</w:t>
+        <w:t>具体需求分析内容参见</w:t>
       </w:r>
       <w:r>
         <w:rPr>
           <w:rFonts w:hint="eastAsia"/>
         </w:rPr>
-        <w:t>具体需求分析内容参见</w:t>
-      </w:r>
-      <w:r>
-        <w:rPr>
-          <w:rFonts w:hint="eastAsia"/>
-        </w:rPr>
-        <w:t>《商场促销系统-</w:t>
-      </w:r>
-      <w:r>
-        <w:rPr>
-          <w:rFonts w:hint="eastAsia"/>
-        </w:rPr>
-        <w:t>需求分析文档</w:t>
-      </w:r>
-      <w:r>
-        <w:rPr>
-          <w:rFonts w:hint="eastAsia"/>
-        </w:rPr>
-        <w:t>》</w:t>
+        <w:t>《商场促销系统-需求分析文档》</w:t>
       </w:r>
       <w:r>
         <w:rPr>
@@ -3539,12 +3533,21 @@
       <w:pPr>
         <w:ind w:firstLineChars="200" w:firstLine="420"/>
         <w:rPr>
+          <w:rFonts w:ascii="Times New Roman" w:hAnsi="Times New Roman" w:cs="Times New Roman"/>
+          <w:bCs w:val="0"/>
+          <w:sz w:val="21"/>
+          <w:szCs w:val="24"/>
+        </w:rPr>
+      </w:pPr>
+      <w:r>
+        <w:rPr>
           <w:rFonts w:ascii="Times New Roman" w:hAnsi="Times New Roman" w:cs="Times New Roman" w:hint="eastAsia"/>
           <w:bCs w:val="0"/>
           <w:sz w:val="21"/>
           <w:szCs w:val="24"/>
         </w:rPr>
-      </w:pPr>
+        <w:t>根据实际业务需要以及安全性、稳定性等非功能性需求，系统在分析设计时，主要划分为以下几个模块</w:t>
+      </w:r>
       <w:r>
         <w:rPr>
           <w:rFonts w:ascii="Times New Roman" w:hAnsi="Times New Roman" w:cs="Times New Roman" w:hint="eastAsia"/>
@@ -3552,7 +3555,7 @@
           <w:sz w:val="21"/>
           <w:szCs w:val="24"/>
         </w:rPr>
-        <w:t>根据实际业务需要以及安全性、稳定性等非功能性需求，系统在分析设计时，主要划分为以下几个模块</w:t>
+        <w:t>：系统安全模块（包含用户身份验证）、商品结算模块、规则管理模块、支付模块（未完成）</w:t>
       </w:r>
       <w:r>
         <w:rPr>
@@ -3561,7 +3564,7 @@
           <w:sz w:val="21"/>
           <w:szCs w:val="24"/>
         </w:rPr>
-        <w:t>：系统安全模块（包含用户身份验证）、商品结算模块、规则管理模块、支付模块（未完成）</w:t>
+        <w:t>以及</w:t>
       </w:r>
       <w:r>
         <w:rPr>
@@ -3570,7 +3573,16 @@
           <w:sz w:val="21"/>
           <w:szCs w:val="24"/>
         </w:rPr>
-        <w:t>以及</w:t>
+        <w:t>RESTful</w:t>
+      </w:r>
+      <w:r>
+        <w:rPr>
+          <w:rFonts w:ascii="Times New Roman" w:hAnsi="Times New Roman" w:cs="Times New Roman"/>
+          <w:bCs w:val="0"/>
+          <w:sz w:val="21"/>
+          <w:szCs w:val="24"/>
+        </w:rPr>
+        <w:t xml:space="preserve"> </w:t>
       </w:r>
       <w:r>
         <w:rPr>
@@ -3579,16 +3591,7 @@
           <w:sz w:val="21"/>
           <w:szCs w:val="24"/>
         </w:rPr>
-        <w:t>RESTful</w:t>
-      </w:r>
-      <w:r>
-        <w:rPr>
-          <w:rFonts w:ascii="Times New Roman" w:hAnsi="Times New Roman" w:cs="Times New Roman"/>
-          <w:bCs w:val="0"/>
-          <w:sz w:val="21"/>
-          <w:szCs w:val="24"/>
-        </w:rPr>
-        <w:t xml:space="preserve"> </w:t>
+        <w:t>API</w:t>
       </w:r>
       <w:r>
         <w:rPr>
@@ -3597,7 +3600,7 @@
           <w:sz w:val="21"/>
           <w:szCs w:val="24"/>
         </w:rPr>
-        <w:t>API</w:t>
+        <w:t>、用户界面部分、</w:t>
       </w:r>
       <w:r>
         <w:rPr>
@@ -3606,7 +3609,7 @@
           <w:sz w:val="21"/>
           <w:szCs w:val="24"/>
         </w:rPr>
-        <w:t>、用户界面部分、</w:t>
+        <w:t>DAO</w:t>
       </w:r>
       <w:r>
         <w:rPr>
@@ -3615,7 +3618,7 @@
           <w:sz w:val="21"/>
           <w:szCs w:val="24"/>
         </w:rPr>
-        <w:t>DAO</w:t>
+        <w:t>模块以及规则匹配模块。</w:t>
       </w:r>
       <w:r>
         <w:rPr>
@@ -3624,7 +3627,7 @@
           <w:sz w:val="21"/>
           <w:szCs w:val="24"/>
         </w:rPr>
-        <w:t>模块以及规则匹配模块。</w:t>
+        <w:t>其中具体的分析设计，参见《商场促销系统</w:t>
       </w:r>
       <w:r>
         <w:rPr>
@@ -3633,7 +3636,7 @@
           <w:sz w:val="21"/>
           <w:szCs w:val="24"/>
         </w:rPr>
-        <w:t>其中具体的分析设计，参见《商场促销系统</w:t>
+        <w:t>-</w:t>
       </w:r>
       <w:r>
         <w:rPr>
@@ -3642,6 +3645,15 @@
           <w:sz w:val="21"/>
           <w:szCs w:val="24"/>
         </w:rPr>
+        <w:t>系统设计文档》、《商场促销系统</w:t>
+      </w:r>
+      <w:r>
+        <w:rPr>
+          <w:rFonts w:ascii="Times New Roman" w:hAnsi="Times New Roman" w:cs="Times New Roman" w:hint="eastAsia"/>
+          <w:bCs w:val="0"/>
+          <w:sz w:val="21"/>
+          <w:szCs w:val="24"/>
+        </w:rPr>
         <w:t>-</w:t>
       </w:r>
       <w:r>
@@ -3651,43 +3663,7 @@
           <w:sz w:val="21"/>
           <w:szCs w:val="24"/>
         </w:rPr>
-        <w:t>系统设计文档》、</w:t>
-      </w:r>
-      <w:r>
-        <w:rPr>
-          <w:rFonts w:ascii="Times New Roman" w:hAnsi="Times New Roman" w:cs="Times New Roman" w:hint="eastAsia"/>
-          <w:bCs w:val="0"/>
-          <w:sz w:val="21"/>
-          <w:szCs w:val="24"/>
-        </w:rPr>
-        <w:t>《商场促销系统</w:t>
-      </w:r>
-      <w:r>
-        <w:rPr>
-          <w:rFonts w:ascii="Times New Roman" w:hAnsi="Times New Roman" w:cs="Times New Roman" w:hint="eastAsia"/>
-          <w:bCs w:val="0"/>
-          <w:sz w:val="21"/>
-          <w:szCs w:val="24"/>
-        </w:rPr>
-        <w:t>-</w:t>
-      </w:r>
-      <w:r>
-        <w:rPr>
-          <w:rFonts w:ascii="Times New Roman" w:hAnsi="Times New Roman" w:cs="Times New Roman" w:hint="eastAsia"/>
-          <w:bCs w:val="0"/>
-          <w:sz w:val="21"/>
-          <w:szCs w:val="24"/>
-        </w:rPr>
-        <w:t>数据库</w:t>
-      </w:r>
-      <w:r>
-        <w:rPr>
-          <w:rFonts w:ascii="Times New Roman" w:hAnsi="Times New Roman" w:cs="Times New Roman" w:hint="eastAsia"/>
-          <w:bCs w:val="0"/>
-          <w:sz w:val="21"/>
-          <w:szCs w:val="24"/>
-        </w:rPr>
-        <w:t>设计文档》</w:t>
+        <w:t>数据库设计文档》</w:t>
       </w:r>
       <w:r>
         <w:rPr>
@@ -3930,6 +3906,33 @@
         </w:rPr>
         <w:t>单元测试：</w:t>
       </w:r>
+      <w:r>
+        <w:rPr>
+          <w:rFonts w:cs="Times New Roman" w:hint="eastAsia"/>
+          <w:bCs w:val="0"/>
+          <w:sz w:val="21"/>
+          <w:szCs w:val="24"/>
+        </w:rPr>
+        <w:t>单元测试（</w:t>
+      </w:r>
+      <w:r>
+        <w:rPr>
+          <w:rFonts w:cs="Times New Roman"/>
+          <w:bCs w:val="0"/>
+          <w:sz w:val="21"/>
+          <w:szCs w:val="24"/>
+        </w:rPr>
+        <w:t>unit testing），是指对软件中的最小可测试单元进行检查和验证</w:t>
+      </w:r>
+      <w:r>
+        <w:rPr>
+          <w:rFonts w:cs="Times New Roman" w:hint="eastAsia"/>
+          <w:bCs w:val="0"/>
+          <w:sz w:val="21"/>
+          <w:szCs w:val="24"/>
+        </w:rPr>
+        <w:t>。</w:t>
+      </w:r>
     </w:p>
     <w:p>
       <w:pPr>
@@ -3949,6 +3952,15 @@
         </w:rPr>
         <w:t>组装测试：</w:t>
       </w:r>
+      <w:r>
+        <w:rPr>
+          <w:rFonts w:cs="Times New Roman" w:hint="eastAsia"/>
+          <w:bCs w:val="0"/>
+          <w:sz w:val="21"/>
+          <w:szCs w:val="24"/>
+        </w:rPr>
+        <w:t>组装测试（也叫集成测试，联合测试）是单元测试的逻辑扩展。它的最简单的形式是：两个已经测试过的单元组合成一个组件，并且测试它们之间的接口。</w:t>
+      </w:r>
     </w:p>
     <w:p>
       <w:pPr>
@@ -3966,6 +3978,7 @@
           <w:sz w:val="21"/>
           <w:szCs w:val="24"/>
         </w:rPr>
+        <w:lastRenderedPageBreak/>
         <w:t>系统测试</w:t>
       </w:r>
       <w:r>
@@ -3976,6 +3989,24 @@
           <w:szCs w:val="24"/>
         </w:rPr>
         <w:t>：</w:t>
+      </w:r>
+      <w:r>
+        <w:rPr>
+          <w:rFonts w:cs="Times New Roman" w:hint="eastAsia"/>
+          <w:bCs w:val="0"/>
+          <w:sz w:val="21"/>
+          <w:szCs w:val="24"/>
+        </w:rPr>
+        <w:t>系统测试，英文是</w:t>
+      </w:r>
+      <w:r>
+        <w:rPr>
+          <w:rFonts w:cs="Times New Roman"/>
+          <w:bCs w:val="0"/>
+          <w:sz w:val="21"/>
+          <w:szCs w:val="24"/>
+        </w:rPr>
+        <w:t>System Testing。是将已经确认的软件、计算机硬件、外设、网络等其他元素结合在一起，进行信息系统的各种组装测试和确认测试，系统测试是针对整个产品系统进行的测试，目的是验证系统是否满足了需求规格的定义，找出与需求规格不符或与之矛盾的地方，从而提出更加完善的方案。</w:t>
       </w:r>
     </w:p>
     <w:p>
@@ -3994,7 +4025,6 @@
           <w:sz w:val="21"/>
           <w:szCs w:val="24"/>
         </w:rPr>
-        <w:lastRenderedPageBreak/>
         <w:t>主键：数据库表中与其他表主键关联的域。</w:t>
       </w:r>
     </w:p>
@@ -4062,9 +4092,6 @@
           <w:ilvl w:val="0"/>
           <w:numId w:val="6"/>
         </w:numPr>
-        <w:rPr>
-          <w:rFonts w:hint="eastAsia"/>
-        </w:rPr>
       </w:pPr>
       <w:r>
         <w:rPr>
@@ -4490,6 +4517,15 @@
         </w:rPr>
         <w:t xml:space="preserve">选取测试用例的原则： </w:t>
       </w:r>
+      <w:r>
+        <w:rPr>
+          <w:rFonts w:cs="Times New Roman" w:hint="eastAsia"/>
+          <w:bCs w:val="0"/>
+          <w:sz w:val="21"/>
+          <w:szCs w:val="24"/>
+        </w:rPr>
+        <w:t>等价类划分采用强健壮等价类划分法，逻辑覆盖采用组合判定方法，路径覆盖要完整覆盖各条路径。</w:t>
+      </w:r>
     </w:p>
     <w:p>
       <w:pPr>
@@ -4533,10 +4569,7 @@
     <w:p>
       <w:pPr>
         <w:pStyle w:val="ab"/>
-        <w:numPr>
-          <w:ilvl w:val="0"/>
-          <w:numId w:val="7"/>
-        </w:numPr>
+        <w:ind w:left="675" w:firstLine="0"/>
         <w:rPr>
           <w:rFonts w:ascii="Times New Roman" w:hAnsi="Times New Roman"/>
           <w:szCs w:val="24"/>
@@ -4547,7 +4580,120 @@
           <w:rFonts w:ascii="Times New Roman" w:hAnsi="Times New Roman" w:hint="eastAsia"/>
           <w:szCs w:val="24"/>
         </w:rPr>
-        <w:t>明确任务分工</w:t>
+        <w:t>系统服务器端运行环境为</w:t>
+      </w:r>
+      <w:r>
+        <w:rPr>
+          <w:rFonts w:ascii="Times New Roman" w:hAnsi="Times New Roman" w:hint="eastAsia"/>
+          <w:szCs w:val="24"/>
+        </w:rPr>
+        <w:t>JRE</w:t>
+      </w:r>
+      <w:r>
+        <w:rPr>
+          <w:rFonts w:ascii="Times New Roman" w:hAnsi="Times New Roman"/>
+          <w:szCs w:val="24"/>
+        </w:rPr>
+        <w:t>1.8</w:t>
+      </w:r>
+      <w:r>
+        <w:rPr>
+          <w:rFonts w:ascii="Times New Roman" w:hAnsi="Times New Roman" w:hint="eastAsia"/>
+          <w:szCs w:val="24"/>
+        </w:rPr>
+        <w:t>下</w:t>
+      </w:r>
+      <w:r>
+        <w:rPr>
+          <w:rFonts w:ascii="Times New Roman" w:hAnsi="Times New Roman" w:hint="eastAsia"/>
+          <w:szCs w:val="24"/>
+        </w:rPr>
+        <w:t>的</w:t>
+      </w:r>
+      <w:r>
+        <w:rPr>
+          <w:rFonts w:ascii="Times New Roman" w:hAnsi="Times New Roman" w:hint="eastAsia"/>
+          <w:szCs w:val="24"/>
+        </w:rPr>
+        <w:t>Tomcat</w:t>
+      </w:r>
+      <w:r>
+        <w:rPr>
+          <w:rFonts w:ascii="Times New Roman" w:hAnsi="Times New Roman"/>
+          <w:szCs w:val="24"/>
+        </w:rPr>
+        <w:t xml:space="preserve"> 8.0</w:t>
+      </w:r>
+      <w:r>
+        <w:rPr>
+          <w:rFonts w:ascii="Times New Roman" w:hAnsi="Times New Roman" w:hint="eastAsia"/>
+          <w:szCs w:val="24"/>
+        </w:rPr>
+        <w:t>，浏览器端使用</w:t>
+      </w:r>
+      <w:r>
+        <w:rPr>
+          <w:rFonts w:ascii="Times New Roman" w:hAnsi="Times New Roman" w:hint="eastAsia"/>
+          <w:szCs w:val="24"/>
+        </w:rPr>
+        <w:t>chrome</w:t>
+      </w:r>
+      <w:r>
+        <w:rPr>
+          <w:rFonts w:ascii="Times New Roman" w:hAnsi="Times New Roman"/>
+          <w:szCs w:val="24"/>
+        </w:rPr>
+        <w:t xml:space="preserve"> 59</w:t>
+      </w:r>
+      <w:r>
+        <w:rPr>
+          <w:rFonts w:ascii="Times New Roman" w:hAnsi="Times New Roman" w:hint="eastAsia"/>
+          <w:szCs w:val="24"/>
+        </w:rPr>
+        <w:t>+</w:t>
+      </w:r>
+      <w:r>
+        <w:rPr>
+          <w:rFonts w:ascii="Times New Roman" w:hAnsi="Times New Roman" w:hint="eastAsia"/>
+          <w:szCs w:val="24"/>
+        </w:rPr>
+        <w:t>版本，</w:t>
+      </w:r>
+      <w:r>
+        <w:rPr>
+          <w:rFonts w:ascii="Times New Roman" w:hAnsi="Times New Roman" w:hint="eastAsia"/>
+          <w:szCs w:val="24"/>
+        </w:rPr>
+        <w:lastRenderedPageBreak/>
+        <w:t>IE</w:t>
+      </w:r>
+      <w:r>
+        <w:rPr>
+          <w:rFonts w:ascii="Times New Roman" w:hAnsi="Times New Roman"/>
+          <w:szCs w:val="24"/>
+        </w:rPr>
+        <w:t xml:space="preserve"> 11.0</w:t>
+      </w:r>
+      <w:r>
+        <w:rPr>
+          <w:rFonts w:ascii="Times New Roman" w:hAnsi="Times New Roman" w:hint="eastAsia"/>
+          <w:szCs w:val="24"/>
+        </w:rPr>
+        <w:t>+</w:t>
+      </w:r>
+      <w:r>
+        <w:rPr>
+          <w:rFonts w:ascii="Times New Roman" w:hAnsi="Times New Roman" w:hint="eastAsia"/>
+          <w:szCs w:val="24"/>
+        </w:rPr>
+        <w:t>版本</w:t>
+      </w:r>
+      <w:r>
+        <w:rPr>
+          <w:rFonts w:ascii="Times New Roman" w:hAnsi="Times New Roman" w:hint="eastAsia"/>
+          <w:szCs w:val="24"/>
+        </w:rPr>
+        <w:t>。</w:t>
       </w:r>
     </w:p>
     <w:p>
@@ -4558,9 +4704,37 @@
           <w:numId w:val="7"/>
         </w:numPr>
         <w:rPr>
+          <w:rFonts w:ascii="Times New Roman" w:hAnsi="Times New Roman"/>
+          <w:szCs w:val="24"/>
+        </w:rPr>
+      </w:pPr>
+      <w:r>
+        <w:rPr>
           <w:rFonts w:ascii="Times New Roman" w:hAnsi="Times New Roman" w:hint="eastAsia"/>
           <w:szCs w:val="24"/>
         </w:rPr>
+        <w:t>明确任务分工</w:t>
+      </w:r>
+    </w:p>
+    <w:p>
+      <w:pPr>
+        <w:rPr>
+          <w:rFonts w:ascii="Times New Roman" w:hAnsi="Times New Roman"/>
+          <w:szCs w:val="24"/>
+        </w:rPr>
+      </w:pPr>
+    </w:p>
+    <w:p>
+      <w:pPr>
+        <w:pStyle w:val="ab"/>
+        <w:numPr>
+          <w:ilvl w:val="0"/>
+          <w:numId w:val="7"/>
+        </w:numPr>
+        <w:rPr>
+          <w:rFonts w:ascii="Times New Roman" w:hAnsi="Times New Roman"/>
+          <w:szCs w:val="24"/>
+        </w:rPr>
       </w:pPr>
       <w:r>
         <w:rPr>
@@ -4569,6 +4743,673 @@
         </w:rPr>
         <w:t>指定测试任务计划表</w:t>
       </w:r>
+    </w:p>
+    <w:tbl>
+      <w:tblPr>
+        <w:tblStyle w:val="af1"/>
+        <w:tblpPr w:leftFromText="180" w:rightFromText="180" w:vertAnchor="text" w:horzAnchor="margin" w:tblpXSpec="center" w:tblpY="137"/>
+        <w:tblW w:w="0" w:type="auto"/>
+        <w:tblLook w:val="04A0" w:firstRow="1" w:lastRow="0" w:firstColumn="1" w:lastColumn="0" w:noHBand="0" w:noVBand="1"/>
+      </w:tblPr>
+      <w:tblGrid>
+        <w:gridCol w:w="1185"/>
+        <w:gridCol w:w="1185"/>
+        <w:gridCol w:w="1185"/>
+        <w:gridCol w:w="1185"/>
+        <w:gridCol w:w="1185"/>
+        <w:gridCol w:w="1185"/>
+      </w:tblGrid>
+      <w:tr>
+        <w:tc>
+          <w:tcPr>
+            <w:tcW w:w="1185" w:type="dxa"/>
+          </w:tcPr>
+          <w:p>
+            <w:pPr>
+              <w:rPr>
+                <w:rFonts w:ascii="Times New Roman" w:hAnsi="Times New Roman"/>
+                <w:szCs w:val="24"/>
+              </w:rPr>
+            </w:pPr>
+            <w:r>
+              <w:rPr>
+                <w:rFonts w:ascii="Times New Roman" w:hAnsi="Times New Roman" w:hint="eastAsia"/>
+                <w:szCs w:val="24"/>
+              </w:rPr>
+              <w:t>任务</w:t>
+            </w:r>
+          </w:p>
+        </w:tc>
+        <w:tc>
+          <w:tcPr>
+            <w:tcW w:w="1185" w:type="dxa"/>
+          </w:tcPr>
+          <w:p>
+            <w:pPr>
+              <w:rPr>
+                <w:rFonts w:ascii="Times New Roman" w:hAnsi="Times New Roman"/>
+                <w:szCs w:val="24"/>
+              </w:rPr>
+            </w:pPr>
+            <w:r>
+              <w:rPr>
+                <w:rFonts w:ascii="Times New Roman" w:hAnsi="Times New Roman" w:hint="eastAsia"/>
+                <w:szCs w:val="24"/>
+              </w:rPr>
+              <w:t>6.26</w:t>
+            </w:r>
+          </w:p>
+        </w:tc>
+        <w:tc>
+          <w:tcPr>
+            <w:tcW w:w="1185" w:type="dxa"/>
+          </w:tcPr>
+          <w:p>
+            <w:pPr>
+              <w:rPr>
+                <w:rFonts w:ascii="Times New Roman" w:hAnsi="Times New Roman"/>
+                <w:szCs w:val="24"/>
+              </w:rPr>
+            </w:pPr>
+            <w:r>
+              <w:rPr>
+                <w:rFonts w:ascii="Times New Roman" w:hAnsi="Times New Roman" w:hint="eastAsia"/>
+                <w:szCs w:val="24"/>
+              </w:rPr>
+              <w:t>6.27</w:t>
+            </w:r>
+          </w:p>
+        </w:tc>
+        <w:tc>
+          <w:tcPr>
+            <w:tcW w:w="1185" w:type="dxa"/>
+          </w:tcPr>
+          <w:p>
+            <w:pPr>
+              <w:rPr>
+                <w:rFonts w:ascii="Times New Roman" w:hAnsi="Times New Roman"/>
+                <w:szCs w:val="24"/>
+              </w:rPr>
+            </w:pPr>
+            <w:r>
+              <w:rPr>
+                <w:rFonts w:ascii="Times New Roman" w:hAnsi="Times New Roman" w:hint="eastAsia"/>
+                <w:szCs w:val="24"/>
+              </w:rPr>
+              <w:t>6.28</w:t>
+            </w:r>
+          </w:p>
+        </w:tc>
+        <w:tc>
+          <w:tcPr>
+            <w:tcW w:w="1185" w:type="dxa"/>
+          </w:tcPr>
+          <w:p>
+            <w:pPr>
+              <w:rPr>
+                <w:rFonts w:ascii="Times New Roman" w:hAnsi="Times New Roman"/>
+                <w:szCs w:val="24"/>
+              </w:rPr>
+            </w:pPr>
+            <w:r>
+              <w:rPr>
+                <w:rFonts w:ascii="Times New Roman" w:hAnsi="Times New Roman" w:hint="eastAsia"/>
+                <w:szCs w:val="24"/>
+              </w:rPr>
+              <w:t>6.29</w:t>
+            </w:r>
+          </w:p>
+        </w:tc>
+        <w:tc>
+          <w:tcPr>
+            <w:tcW w:w="1185" w:type="dxa"/>
+          </w:tcPr>
+          <w:p>
+            <w:pPr>
+              <w:rPr>
+                <w:rFonts w:ascii="Times New Roman" w:hAnsi="Times New Roman"/>
+                <w:szCs w:val="24"/>
+              </w:rPr>
+            </w:pPr>
+            <w:r>
+              <w:rPr>
+                <w:rFonts w:ascii="Times New Roman" w:hAnsi="Times New Roman" w:hint="eastAsia"/>
+                <w:szCs w:val="24"/>
+              </w:rPr>
+              <w:t>6.30</w:t>
+            </w:r>
+          </w:p>
+        </w:tc>
+      </w:tr>
+      <w:tr>
+        <w:tc>
+          <w:tcPr>
+            <w:tcW w:w="1185" w:type="dxa"/>
+          </w:tcPr>
+          <w:p>
+            <w:pPr>
+              <w:rPr>
+                <w:rFonts w:ascii="Times New Roman" w:hAnsi="Times New Roman" w:hint="eastAsia"/>
+                <w:szCs w:val="24"/>
+              </w:rPr>
+            </w:pPr>
+            <w:r>
+              <w:rPr>
+                <w:rFonts w:ascii="Times New Roman" w:hAnsi="Times New Roman" w:hint="eastAsia"/>
+                <w:szCs w:val="24"/>
+              </w:rPr>
+              <w:t>制定测试计划</w:t>
+            </w:r>
+          </w:p>
+        </w:tc>
+        <w:tc>
+          <w:tcPr>
+            <w:tcW w:w="1185" w:type="dxa"/>
+          </w:tcPr>
+          <w:p>
+            <w:pPr>
+              <w:rPr>
+                <w:rFonts w:ascii="Times New Roman" w:hAnsi="Times New Roman"/>
+                <w:szCs w:val="24"/>
+              </w:rPr>
+            </w:pPr>
+            <w:r>
+              <w:rPr>
+                <w:rFonts w:ascii="Times New Roman" w:hAnsi="Times New Roman" w:hint="eastAsia"/>
+                <w:szCs w:val="24"/>
+              </w:rPr>
+              <w:t>邱依强</w:t>
+            </w:r>
+          </w:p>
+        </w:tc>
+        <w:tc>
+          <w:tcPr>
+            <w:tcW w:w="1185" w:type="dxa"/>
+          </w:tcPr>
+          <w:p>
+            <w:pPr>
+              <w:rPr>
+                <w:rFonts w:ascii="Times New Roman" w:hAnsi="Times New Roman"/>
+                <w:szCs w:val="24"/>
+              </w:rPr>
+            </w:pPr>
+          </w:p>
+        </w:tc>
+        <w:tc>
+          <w:tcPr>
+            <w:tcW w:w="1185" w:type="dxa"/>
+          </w:tcPr>
+          <w:p>
+            <w:pPr>
+              <w:rPr>
+                <w:rFonts w:ascii="Times New Roman" w:hAnsi="Times New Roman"/>
+                <w:szCs w:val="24"/>
+              </w:rPr>
+            </w:pPr>
+          </w:p>
+        </w:tc>
+        <w:tc>
+          <w:tcPr>
+            <w:tcW w:w="1185" w:type="dxa"/>
+          </w:tcPr>
+          <w:p>
+            <w:pPr>
+              <w:rPr>
+                <w:rFonts w:ascii="Times New Roman" w:hAnsi="Times New Roman"/>
+                <w:szCs w:val="24"/>
+              </w:rPr>
+            </w:pPr>
+          </w:p>
+        </w:tc>
+        <w:tc>
+          <w:tcPr>
+            <w:tcW w:w="1185" w:type="dxa"/>
+          </w:tcPr>
+          <w:p>
+            <w:pPr>
+              <w:rPr>
+                <w:rFonts w:ascii="Times New Roman" w:hAnsi="Times New Roman"/>
+                <w:szCs w:val="24"/>
+              </w:rPr>
+            </w:pPr>
+          </w:p>
+        </w:tc>
+      </w:tr>
+      <w:tr>
+        <w:tc>
+          <w:tcPr>
+            <w:tcW w:w="1185" w:type="dxa"/>
+          </w:tcPr>
+          <w:p>
+            <w:pPr>
+              <w:rPr>
+                <w:rFonts w:ascii="Times New Roman" w:hAnsi="Times New Roman" w:hint="eastAsia"/>
+                <w:szCs w:val="24"/>
+              </w:rPr>
+            </w:pPr>
+            <w:r>
+              <w:rPr>
+                <w:rFonts w:ascii="Times New Roman" w:hAnsi="Times New Roman" w:hint="eastAsia"/>
+                <w:szCs w:val="24"/>
+              </w:rPr>
+              <w:t>编写测试文档</w:t>
+            </w:r>
+          </w:p>
+        </w:tc>
+        <w:tc>
+          <w:tcPr>
+            <w:tcW w:w="1185" w:type="dxa"/>
+          </w:tcPr>
+          <w:p>
+            <w:pPr>
+              <w:rPr>
+                <w:rFonts w:ascii="Times New Roman" w:hAnsi="Times New Roman" w:hint="eastAsia"/>
+                <w:szCs w:val="24"/>
+              </w:rPr>
+            </w:pPr>
+            <w:r>
+              <w:rPr>
+                <w:rFonts w:ascii="Times New Roman" w:hAnsi="Times New Roman" w:hint="eastAsia"/>
+                <w:szCs w:val="24"/>
+              </w:rPr>
+              <w:t>邱依强</w:t>
+            </w:r>
+          </w:p>
+        </w:tc>
+        <w:tc>
+          <w:tcPr>
+            <w:tcW w:w="1185" w:type="dxa"/>
+          </w:tcPr>
+          <w:p>
+            <w:pPr>
+              <w:rPr>
+                <w:rFonts w:ascii="Times New Roman" w:hAnsi="Times New Roman"/>
+                <w:szCs w:val="24"/>
+              </w:rPr>
+            </w:pPr>
+            <w:r>
+              <w:rPr>
+                <w:rFonts w:ascii="Times New Roman" w:hAnsi="Times New Roman" w:hint="eastAsia"/>
+                <w:szCs w:val="24"/>
+              </w:rPr>
+              <w:t>邱依强</w:t>
+            </w:r>
+          </w:p>
+        </w:tc>
+        <w:tc>
+          <w:tcPr>
+            <w:tcW w:w="1185" w:type="dxa"/>
+          </w:tcPr>
+          <w:p>
+            <w:pPr>
+              <w:rPr>
+                <w:rFonts w:ascii="Times New Roman" w:hAnsi="Times New Roman"/>
+                <w:szCs w:val="24"/>
+              </w:rPr>
+            </w:pPr>
+            <w:r>
+              <w:rPr>
+                <w:rFonts w:ascii="Times New Roman" w:hAnsi="Times New Roman" w:hint="eastAsia"/>
+                <w:szCs w:val="24"/>
+              </w:rPr>
+              <w:t>邱依强、王志达、冯嫒</w:t>
+            </w:r>
+          </w:p>
+        </w:tc>
+        <w:tc>
+          <w:tcPr>
+            <w:tcW w:w="1185" w:type="dxa"/>
+          </w:tcPr>
+          <w:p>
+            <w:pPr>
+              <w:rPr>
+                <w:rFonts w:ascii="Times New Roman" w:hAnsi="Times New Roman"/>
+                <w:szCs w:val="24"/>
+              </w:rPr>
+            </w:pPr>
+            <w:r>
+              <w:rPr>
+                <w:rFonts w:ascii="Times New Roman" w:hAnsi="Times New Roman" w:hint="eastAsia"/>
+                <w:szCs w:val="24"/>
+              </w:rPr>
+              <w:t>邱依强、王志达、冯嫒</w:t>
+            </w:r>
+          </w:p>
+        </w:tc>
+        <w:tc>
+          <w:tcPr>
+            <w:tcW w:w="1185" w:type="dxa"/>
+          </w:tcPr>
+          <w:p>
+            <w:pPr>
+              <w:rPr>
+                <w:rFonts w:ascii="Times New Roman" w:hAnsi="Times New Roman"/>
+                <w:szCs w:val="24"/>
+              </w:rPr>
+            </w:pPr>
+            <w:r>
+              <w:rPr>
+                <w:rFonts w:ascii="Times New Roman" w:hAnsi="Times New Roman" w:hint="eastAsia"/>
+                <w:szCs w:val="24"/>
+              </w:rPr>
+              <w:t>邱依强、王志达、冯嫒</w:t>
+            </w:r>
+          </w:p>
+        </w:tc>
+      </w:tr>
+      <w:tr>
+        <w:tc>
+          <w:tcPr>
+            <w:tcW w:w="1185" w:type="dxa"/>
+          </w:tcPr>
+          <w:p>
+            <w:pPr>
+              <w:rPr>
+                <w:rFonts w:ascii="Times New Roman" w:hAnsi="Times New Roman" w:hint="eastAsia"/>
+                <w:szCs w:val="24"/>
+              </w:rPr>
+            </w:pPr>
+            <w:r>
+              <w:rPr>
+                <w:rFonts w:ascii="Times New Roman" w:hAnsi="Times New Roman" w:hint="eastAsia"/>
+                <w:szCs w:val="24"/>
+              </w:rPr>
+              <w:t>编写测试用例</w:t>
+            </w:r>
+          </w:p>
+        </w:tc>
+        <w:tc>
+          <w:tcPr>
+            <w:tcW w:w="1185" w:type="dxa"/>
+          </w:tcPr>
+          <w:p>
+            <w:pPr>
+              <w:rPr>
+                <w:rFonts w:ascii="Times New Roman" w:hAnsi="Times New Roman" w:hint="eastAsia"/>
+                <w:szCs w:val="24"/>
+              </w:rPr>
+            </w:pPr>
+          </w:p>
+        </w:tc>
+        <w:tc>
+          <w:tcPr>
+            <w:tcW w:w="1185" w:type="dxa"/>
+          </w:tcPr>
+          <w:p>
+            <w:pPr>
+              <w:rPr>
+                <w:rFonts w:ascii="Times New Roman" w:hAnsi="Times New Roman" w:hint="eastAsia"/>
+                <w:szCs w:val="24"/>
+              </w:rPr>
+            </w:pPr>
+            <w:r>
+              <w:rPr>
+                <w:rFonts w:ascii="Times New Roman" w:hAnsi="Times New Roman" w:hint="eastAsia"/>
+                <w:szCs w:val="24"/>
+              </w:rPr>
+              <w:t>邱依强、王志达、冯嫒</w:t>
+            </w:r>
+          </w:p>
+        </w:tc>
+        <w:tc>
+          <w:tcPr>
+            <w:tcW w:w="1185" w:type="dxa"/>
+          </w:tcPr>
+          <w:p>
+            <w:pPr>
+              <w:rPr>
+                <w:rFonts w:ascii="Times New Roman" w:hAnsi="Times New Roman" w:hint="eastAsia"/>
+                <w:szCs w:val="24"/>
+              </w:rPr>
+            </w:pPr>
+            <w:r>
+              <w:rPr>
+                <w:rFonts w:ascii="Times New Roman" w:hAnsi="Times New Roman" w:hint="eastAsia"/>
+                <w:szCs w:val="24"/>
+              </w:rPr>
+              <w:t>邱依强、王志达、冯嫒</w:t>
+            </w:r>
+          </w:p>
+        </w:tc>
+        <w:tc>
+          <w:tcPr>
+            <w:tcW w:w="1185" w:type="dxa"/>
+          </w:tcPr>
+          <w:p>
+            <w:pPr>
+              <w:rPr>
+                <w:rFonts w:ascii="Times New Roman" w:hAnsi="Times New Roman" w:hint="eastAsia"/>
+                <w:szCs w:val="24"/>
+              </w:rPr>
+            </w:pPr>
+          </w:p>
+        </w:tc>
+        <w:tc>
+          <w:tcPr>
+            <w:tcW w:w="1185" w:type="dxa"/>
+          </w:tcPr>
+          <w:p>
+            <w:pPr>
+              <w:rPr>
+                <w:rFonts w:ascii="Times New Roman" w:hAnsi="Times New Roman" w:hint="eastAsia"/>
+                <w:szCs w:val="24"/>
+              </w:rPr>
+            </w:pPr>
+          </w:p>
+        </w:tc>
+      </w:tr>
+      <w:tr>
+        <w:tc>
+          <w:tcPr>
+            <w:tcW w:w="1185" w:type="dxa"/>
+          </w:tcPr>
+          <w:p>
+            <w:pPr>
+              <w:rPr>
+                <w:rFonts w:ascii="Times New Roman" w:hAnsi="Times New Roman" w:hint="eastAsia"/>
+                <w:szCs w:val="24"/>
+              </w:rPr>
+            </w:pPr>
+            <w:r>
+              <w:rPr>
+                <w:rFonts w:ascii="Times New Roman" w:hAnsi="Times New Roman" w:hint="eastAsia"/>
+                <w:szCs w:val="24"/>
+              </w:rPr>
+              <w:t>进行测试和测试记录</w:t>
+            </w:r>
+          </w:p>
+        </w:tc>
+        <w:tc>
+          <w:tcPr>
+            <w:tcW w:w="1185" w:type="dxa"/>
+          </w:tcPr>
+          <w:p>
+            <w:pPr>
+              <w:rPr>
+                <w:rFonts w:ascii="Times New Roman" w:hAnsi="Times New Roman" w:hint="eastAsia"/>
+                <w:szCs w:val="24"/>
+              </w:rPr>
+            </w:pPr>
+          </w:p>
+        </w:tc>
+        <w:tc>
+          <w:tcPr>
+            <w:tcW w:w="1185" w:type="dxa"/>
+          </w:tcPr>
+          <w:p>
+            <w:pPr>
+              <w:rPr>
+                <w:rFonts w:ascii="Times New Roman" w:hAnsi="Times New Roman" w:hint="eastAsia"/>
+                <w:szCs w:val="24"/>
+              </w:rPr>
+            </w:pPr>
+          </w:p>
+        </w:tc>
+        <w:tc>
+          <w:tcPr>
+            <w:tcW w:w="1185" w:type="dxa"/>
+          </w:tcPr>
+          <w:p>
+            <w:pPr>
+              <w:rPr>
+                <w:rFonts w:ascii="Times New Roman" w:hAnsi="Times New Roman" w:hint="eastAsia"/>
+                <w:szCs w:val="24"/>
+              </w:rPr>
+            </w:pPr>
+            <w:r>
+              <w:rPr>
+                <w:rFonts w:ascii="Times New Roman" w:hAnsi="Times New Roman" w:hint="eastAsia"/>
+                <w:szCs w:val="24"/>
+              </w:rPr>
+              <w:t>邱依强、王志达、冯嫒</w:t>
+            </w:r>
+          </w:p>
+        </w:tc>
+        <w:tc>
+          <w:tcPr>
+            <w:tcW w:w="1185" w:type="dxa"/>
+          </w:tcPr>
+          <w:p>
+            <w:pPr>
+              <w:rPr>
+                <w:rFonts w:ascii="Times New Roman" w:hAnsi="Times New Roman" w:hint="eastAsia"/>
+                <w:szCs w:val="24"/>
+              </w:rPr>
+            </w:pPr>
+            <w:r>
+              <w:rPr>
+                <w:rFonts w:ascii="Times New Roman" w:hAnsi="Times New Roman" w:hint="eastAsia"/>
+                <w:szCs w:val="24"/>
+              </w:rPr>
+              <w:t>邱依强、王志达、冯嫒</w:t>
+            </w:r>
+          </w:p>
+        </w:tc>
+        <w:tc>
+          <w:tcPr>
+            <w:tcW w:w="1185" w:type="dxa"/>
+          </w:tcPr>
+          <w:p>
+            <w:pPr>
+              <w:rPr>
+                <w:rFonts w:ascii="Times New Roman" w:hAnsi="Times New Roman" w:hint="eastAsia"/>
+                <w:szCs w:val="24"/>
+              </w:rPr>
+            </w:pPr>
+          </w:p>
+        </w:tc>
+      </w:tr>
+      <w:tr>
+        <w:tc>
+          <w:tcPr>
+            <w:tcW w:w="1185" w:type="dxa"/>
+          </w:tcPr>
+          <w:p>
+            <w:pPr>
+              <w:rPr>
+                <w:rFonts w:ascii="Times New Roman" w:hAnsi="Times New Roman" w:hint="eastAsia"/>
+                <w:szCs w:val="24"/>
+              </w:rPr>
+            </w:pPr>
+            <w:r>
+              <w:rPr>
+                <w:rFonts w:ascii="Times New Roman" w:hAnsi="Times New Roman" w:hint="eastAsia"/>
+                <w:szCs w:val="24"/>
+              </w:rPr>
+              <w:t>测试结束、整理文档</w:t>
+            </w:r>
+          </w:p>
+        </w:tc>
+        <w:tc>
+          <w:tcPr>
+            <w:tcW w:w="1185" w:type="dxa"/>
+          </w:tcPr>
+          <w:p>
+            <w:pPr>
+              <w:rPr>
+                <w:rFonts w:ascii="Times New Roman" w:hAnsi="Times New Roman" w:hint="eastAsia"/>
+                <w:szCs w:val="24"/>
+              </w:rPr>
+            </w:pPr>
+          </w:p>
+        </w:tc>
+        <w:tc>
+          <w:tcPr>
+            <w:tcW w:w="1185" w:type="dxa"/>
+          </w:tcPr>
+          <w:p>
+            <w:pPr>
+              <w:rPr>
+                <w:rFonts w:ascii="Times New Roman" w:hAnsi="Times New Roman" w:hint="eastAsia"/>
+                <w:szCs w:val="24"/>
+              </w:rPr>
+            </w:pPr>
+          </w:p>
+        </w:tc>
+        <w:tc>
+          <w:tcPr>
+            <w:tcW w:w="1185" w:type="dxa"/>
+          </w:tcPr>
+          <w:p>
+            <w:pPr>
+              <w:rPr>
+                <w:rFonts w:ascii="Times New Roman" w:hAnsi="Times New Roman" w:hint="eastAsia"/>
+                <w:szCs w:val="24"/>
+              </w:rPr>
+            </w:pPr>
+          </w:p>
+        </w:tc>
+        <w:tc>
+          <w:tcPr>
+            <w:tcW w:w="1185" w:type="dxa"/>
+          </w:tcPr>
+          <w:p>
+            <w:pPr>
+              <w:rPr>
+                <w:rFonts w:ascii="Times New Roman" w:hAnsi="Times New Roman" w:hint="eastAsia"/>
+                <w:szCs w:val="24"/>
+              </w:rPr>
+            </w:pPr>
+          </w:p>
+        </w:tc>
+        <w:tc>
+          <w:tcPr>
+            <w:tcW w:w="1185" w:type="dxa"/>
+          </w:tcPr>
+          <w:p>
+            <w:pPr>
+              <w:rPr>
+                <w:rFonts w:ascii="Times New Roman" w:hAnsi="Times New Roman" w:hint="eastAsia"/>
+                <w:szCs w:val="24"/>
+              </w:rPr>
+            </w:pPr>
+            <w:r>
+              <w:rPr>
+                <w:rFonts w:ascii="Times New Roman" w:hAnsi="Times New Roman" w:hint="eastAsia"/>
+                <w:szCs w:val="24"/>
+              </w:rPr>
+              <w:t>邱依强、王志达、冯嫒</w:t>
+            </w:r>
+          </w:p>
+        </w:tc>
+      </w:tr>
+    </w:tbl>
+    <w:p>
+      <w:pPr>
+        <w:pStyle w:val="ab"/>
+        <w:rPr>
+          <w:rFonts w:ascii="Times New Roman" w:hAnsi="Times New Roman"/>
+          <w:szCs w:val="24"/>
+        </w:rPr>
+      </w:pPr>
+    </w:p>
+    <w:p>
+      <w:pPr>
+        <w:rPr>
+          <w:rFonts w:ascii="Times New Roman" w:hAnsi="Times New Roman"/>
+          <w:szCs w:val="24"/>
+        </w:rPr>
+      </w:pPr>
     </w:p>
     <w:p>
       <w:pPr>
@@ -4607,7 +5448,7 @@
           <w:p>
             <w:pPr>
               <w:rPr>
-                <w:rFonts w:cs="Times New Roman" w:hint="eastAsia"/>
+                <w:rFonts w:cs="Times New Roman"/>
                 <w:bCs w:val="0"/>
                 <w:sz w:val="21"/>
                 <w:szCs w:val="24"/>
@@ -4631,7 +5472,7 @@
           <w:p>
             <w:pPr>
               <w:rPr>
-                <w:rFonts w:cs="Times New Roman" w:hint="eastAsia"/>
+                <w:rFonts w:cs="Times New Roman"/>
                 <w:bCs w:val="0"/>
                 <w:sz w:val="21"/>
                 <w:szCs w:val="24"/>
@@ -4657,20 +5498,19 @@
           <w:p>
             <w:pPr>
               <w:rPr>
+                <w:rFonts w:cs="Times New Roman"/>
+                <w:bCs w:val="0"/>
+                <w:sz w:val="21"/>
+                <w:szCs w:val="24"/>
+              </w:rPr>
+            </w:pPr>
+            <w:r>
+              <w:rPr>
                 <w:rFonts w:cs="Times New Roman" w:hint="eastAsia"/>
                 <w:bCs w:val="0"/>
                 <w:sz w:val="21"/>
                 <w:szCs w:val="24"/>
               </w:rPr>
-            </w:pPr>
-            <w:r>
-              <w:rPr>
-                <w:rFonts w:cs="Times New Roman" w:hint="eastAsia"/>
-                <w:bCs w:val="0"/>
-                <w:sz w:val="21"/>
-                <w:szCs w:val="24"/>
-              </w:rPr>
-              <w:lastRenderedPageBreak/>
               <w:t>邱依强</w:t>
             </w:r>
           </w:p>
@@ -4682,7 +5522,7 @@
           <w:p>
             <w:pPr>
               <w:rPr>
-                <w:rFonts w:cs="Times New Roman" w:hint="eastAsia"/>
+                <w:rFonts w:cs="Times New Roman"/>
                 <w:bCs w:val="0"/>
                 <w:sz w:val="21"/>
                 <w:szCs w:val="24"/>
@@ -4708,7 +5548,7 @@
           <w:p>
             <w:pPr>
               <w:rPr>
-                <w:rFonts w:cs="Times New Roman" w:hint="eastAsia"/>
+                <w:rFonts w:cs="Times New Roman"/>
                 <w:bCs w:val="0"/>
                 <w:sz w:val="21"/>
                 <w:szCs w:val="24"/>
@@ -4732,7 +5572,7 @@
           <w:p>
             <w:pPr>
               <w:rPr>
-                <w:rFonts w:cs="Times New Roman" w:hint="eastAsia"/>
+                <w:rFonts w:cs="Times New Roman"/>
                 <w:bCs w:val="0"/>
                 <w:sz w:val="21"/>
                 <w:szCs w:val="24"/>
@@ -4758,20 +5598,20 @@
           <w:p>
             <w:pPr>
               <w:rPr>
+                <w:rFonts w:cs="Times New Roman"/>
+                <w:bCs w:val="0"/>
+                <w:sz w:val="21"/>
+                <w:szCs w:val="24"/>
+              </w:rPr>
+            </w:pPr>
+            <w:r>
+              <w:rPr>
                 <w:rFonts w:cs="Times New Roman" w:hint="eastAsia"/>
                 <w:bCs w:val="0"/>
                 <w:sz w:val="21"/>
                 <w:szCs w:val="24"/>
               </w:rPr>
-            </w:pPr>
-            <w:r>
-              <w:rPr>
-                <w:rFonts w:cs="Times New Roman" w:hint="eastAsia"/>
-                <w:bCs w:val="0"/>
-                <w:sz w:val="21"/>
-                <w:szCs w:val="24"/>
-              </w:rPr>
-              <w:t>冯暧</w:t>
+              <w:t>冯嫒</w:t>
             </w:r>
           </w:p>
         </w:tc>
@@ -4782,12 +5622,31 @@
           <w:p>
             <w:pPr>
               <w:rPr>
+                <w:rFonts w:cs="Times New Roman"/>
+                <w:bCs w:val="0"/>
+                <w:sz w:val="21"/>
+                <w:szCs w:val="24"/>
+              </w:rPr>
+            </w:pPr>
+            <w:bookmarkStart w:id="31" w:name="_GoBack"/>
+            <w:r>
+              <w:rPr>
                 <w:rFonts w:cs="Times New Roman" w:hint="eastAsia"/>
                 <w:bCs w:val="0"/>
                 <w:sz w:val="21"/>
                 <w:szCs w:val="24"/>
               </w:rPr>
-            </w:pPr>
+              <w:t>RESTful</w:t>
+            </w:r>
+            <w:r>
+              <w:rPr>
+                <w:rFonts w:cs="Times New Roman"/>
+                <w:bCs w:val="0"/>
+                <w:sz w:val="21"/>
+                <w:szCs w:val="24"/>
+              </w:rPr>
+              <w:t xml:space="preserve"> </w:t>
+            </w:r>
             <w:r>
               <w:rPr>
                 <w:rFonts w:cs="Times New Roman" w:hint="eastAsia"/>
@@ -4795,26 +5654,9 @@
                 <w:sz w:val="21"/>
                 <w:szCs w:val="24"/>
               </w:rPr>
-              <w:t>RESTful</w:t>
-            </w:r>
-            <w:r>
-              <w:rPr>
-                <w:rFonts w:cs="Times New Roman"/>
-                <w:bCs w:val="0"/>
-                <w:sz w:val="21"/>
-                <w:szCs w:val="24"/>
-              </w:rPr>
-              <w:t xml:space="preserve"> </w:t>
-            </w:r>
-            <w:r>
-              <w:rPr>
-                <w:rFonts w:cs="Times New Roman" w:hint="eastAsia"/>
-                <w:bCs w:val="0"/>
-                <w:sz w:val="21"/>
-                <w:szCs w:val="24"/>
-              </w:rPr>
               <w:t>API测试</w:t>
             </w:r>
+            <w:bookmarkEnd w:id="31"/>
           </w:p>
         </w:tc>
       </w:tr>
@@ -4822,7 +5664,7 @@
     <w:p>
       <w:pPr>
         <w:rPr>
-          <w:rFonts w:cs="Times New Roman" w:hint="eastAsia"/>
+          <w:rFonts w:cs="Times New Roman"/>
           <w:bCs w:val="0"/>
           <w:sz w:val="21"/>
           <w:szCs w:val="24"/>
@@ -4833,16 +5675,16 @@
       <w:pPr>
         <w:pStyle w:val="1"/>
       </w:pPr>
-      <w:bookmarkStart w:id="31" w:name="_Toc423637057"/>
-      <w:bookmarkStart w:id="32" w:name="_Toc486233429"/>
+      <w:bookmarkStart w:id="32" w:name="_Toc423637057"/>
+      <w:bookmarkStart w:id="33" w:name="_Toc486233429"/>
       <w:r>
         <w:rPr>
           <w:rFonts w:hint="eastAsia"/>
         </w:rPr>
         <w:t>测试用例</w:t>
       </w:r>
-      <w:bookmarkEnd w:id="31"/>
       <w:bookmarkEnd w:id="32"/>
+      <w:bookmarkEnd w:id="33"/>
     </w:p>
     <w:p>
       <w:pPr>
@@ -4859,230 +5701,194 @@
         <w:t>白盒测试部分</w:t>
       </w:r>
     </w:p>
+    <w:p/>
     <w:p>
       <w:pPr>
-        <w:rPr>
-          <w:rFonts w:hint="eastAsia"/>
-        </w:rPr>
-      </w:pPr>
+        <w:pStyle w:val="2"/>
+        <w:rPr>
+          <w:bCs w:val="0"/>
+        </w:rPr>
+      </w:pPr>
+      <w:r>
+        <w:rPr>
+          <w:rFonts w:eastAsiaTheme="minorEastAsia" w:hint="eastAsia"/>
+          <w:bCs w:val="0"/>
+        </w:rPr>
+        <w:t>黑盒测试部分</w:t>
+      </w:r>
+    </w:p>
+    <w:p/>
+    <w:p>
+      <w:pPr>
+        <w:pStyle w:val="2"/>
+        <w:rPr>
+          <w:bCs w:val="0"/>
+        </w:rPr>
+      </w:pPr>
+      <w:r>
+        <w:rPr>
+          <w:rFonts w:eastAsiaTheme="minorEastAsia" w:hint="eastAsia"/>
+          <w:bCs w:val="0"/>
+        </w:rPr>
+        <w:lastRenderedPageBreak/>
+        <w:t>REST</w:t>
+      </w:r>
+      <w:r>
+        <w:rPr>
+          <w:rFonts w:eastAsiaTheme="minorEastAsia"/>
+          <w:bCs w:val="0"/>
+        </w:rPr>
+        <w:t xml:space="preserve"> </w:t>
+      </w:r>
+      <w:r>
+        <w:rPr>
+          <w:rFonts w:eastAsiaTheme="minorEastAsia" w:hint="eastAsia"/>
+          <w:bCs w:val="0"/>
+        </w:rPr>
+        <w:t>API</w:t>
+      </w:r>
+      <w:r>
+        <w:rPr>
+          <w:rFonts w:eastAsiaTheme="minorEastAsia" w:hint="eastAsia"/>
+          <w:bCs w:val="0"/>
+        </w:rPr>
+        <w:t>测试</w:t>
+      </w:r>
+    </w:p>
+    <w:p/>
+    <w:p>
+      <w:pPr>
+        <w:pStyle w:val="2"/>
+        <w:rPr>
+          <w:bCs w:val="0"/>
+        </w:rPr>
+      </w:pPr>
+      <w:r>
+        <w:rPr>
+          <w:rFonts w:eastAsiaTheme="minorEastAsia" w:hint="eastAsia"/>
+          <w:bCs w:val="0"/>
+        </w:rPr>
+        <w:t>自动化测试</w:t>
+      </w:r>
     </w:p>
     <w:p>
       <w:pPr>
-        <w:pStyle w:val="2"/>
-        <w:rPr>
-          <w:bCs w:val="0"/>
-        </w:rPr>
-      </w:pPr>
-      <w:r>
-        <w:rPr>
-          <w:rFonts w:eastAsiaTheme="minorEastAsia" w:hint="eastAsia"/>
-          <w:bCs w:val="0"/>
-        </w:rPr>
-        <w:t>黑盒测试部分</w:t>
-      </w:r>
+        <w:pStyle w:val="ab"/>
+        <w:rPr>
+          <w:bCs/>
+        </w:rPr>
+      </w:pPr>
     </w:p>
     <w:p>
       <w:pPr>
+        <w:pStyle w:val="1"/>
+      </w:pPr>
+      <w:bookmarkStart w:id="34" w:name="_Toc423637058"/>
+      <w:bookmarkStart w:id="35" w:name="_Toc486233430"/>
+      <w:r>
         <w:rPr>
           <w:rFonts w:hint="eastAsia"/>
         </w:rPr>
-      </w:pPr>
+        <w:t>测试结果分析</w:t>
+      </w:r>
+      <w:bookmarkEnd w:id="34"/>
+      <w:bookmarkEnd w:id="35"/>
     </w:p>
     <w:p>
       <w:pPr>
         <w:pStyle w:val="2"/>
-        <w:rPr>
-          <w:bCs w:val="0"/>
-        </w:rPr>
-      </w:pPr>
-      <w:r>
-        <w:rPr>
-          <w:rFonts w:eastAsiaTheme="minorEastAsia" w:hint="eastAsia"/>
-          <w:bCs w:val="0"/>
-        </w:rPr>
-        <w:t>REST</w:t>
-      </w:r>
-      <w:r>
-        <w:rPr>
-          <w:rFonts w:eastAsiaTheme="minorEastAsia"/>
-          <w:bCs w:val="0"/>
-        </w:rPr>
-        <w:t xml:space="preserve"> </w:t>
-      </w:r>
-      <w:r>
-        <w:rPr>
-          <w:rFonts w:eastAsiaTheme="minorEastAsia" w:hint="eastAsia"/>
-          <w:bCs w:val="0"/>
-        </w:rPr>
-        <w:t>API</w:t>
-      </w:r>
-      <w:r>
-        <w:rPr>
-          <w:rFonts w:eastAsiaTheme="minorEastAsia" w:hint="eastAsia"/>
-          <w:bCs w:val="0"/>
-        </w:rPr>
-        <w:t>测试</w:t>
-      </w:r>
-    </w:p>
-    <w:p>
-      <w:pPr>
-        <w:rPr>
-          <w:rFonts w:hint="eastAsia"/>
-        </w:rPr>
-      </w:pPr>
-    </w:p>
-    <w:p>
-      <w:pPr>
-        <w:pStyle w:val="2"/>
-        <w:rPr>
-          <w:bCs w:val="0"/>
-        </w:rPr>
-      </w:pPr>
-      <w:r>
-        <w:rPr>
-          <w:rFonts w:eastAsiaTheme="minorEastAsia" w:hint="eastAsia"/>
-          <w:bCs w:val="0"/>
-        </w:rPr>
-        <w:t>自动化测试</w:t>
-      </w:r>
-    </w:p>
-    <w:p>
-      <w:pPr>
-        <w:pStyle w:val="ab"/>
-        <w:rPr>
-          <w:rFonts w:hint="eastAsia"/>
-          <w:bCs/>
-        </w:rPr>
-      </w:pPr>
-    </w:p>
-    <w:p>
-      <w:pPr>
-        <w:pStyle w:val="1"/>
-      </w:pPr>
-      <w:bookmarkStart w:id="33" w:name="_Toc423637058"/>
-      <w:bookmarkStart w:id="34" w:name="_Toc486233430"/>
-      <w:r>
-        <w:rPr>
-          <w:rFonts w:hint="eastAsia"/>
-        </w:rPr>
-        <w:t>测试结果分析</w:t>
-      </w:r>
-      <w:bookmarkEnd w:id="33"/>
-      <w:bookmarkEnd w:id="34"/>
-    </w:p>
-    <w:p>
-      <w:pPr>
-        <w:pStyle w:val="2"/>
-      </w:pPr>
-      <w:bookmarkStart w:id="35" w:name="_Toc423637059"/>
-      <w:bookmarkStart w:id="36" w:name="_Toc486233431"/>
+      </w:pPr>
+      <w:bookmarkStart w:id="36" w:name="_Toc423637059"/>
+      <w:bookmarkStart w:id="37" w:name="_Toc486233431"/>
       <w:r>
         <w:rPr>
           <w:rFonts w:ascii="微软雅黑" w:eastAsia="微软雅黑" w:hAnsi="微软雅黑" w:cs="微软雅黑" w:hint="eastAsia"/>
         </w:rPr>
         <w:t>测试计划执行情况</w:t>
       </w:r>
-      <w:bookmarkEnd w:id="35"/>
       <w:bookmarkEnd w:id="36"/>
-    </w:p>
-    <w:p>
-      <w:pPr>
-        <w:pStyle w:val="3"/>
-        <w:rPr>
-          <w:bCs w:val="0"/>
-        </w:rPr>
-      </w:pPr>
-      <w:bookmarkStart w:id="37" w:name="_Toc486233432"/>
-      <w:r>
-        <w:rPr>
-          <w:rFonts w:hint="eastAsia"/>
-          <w:bCs w:val="0"/>
-        </w:rPr>
-        <w:t>测试项目</w:t>
-      </w:r>
       <w:bookmarkEnd w:id="37"/>
     </w:p>
     <w:p>
       <w:pPr>
+        <w:pStyle w:val="3"/>
+        <w:rPr>
+          <w:bCs w:val="0"/>
+        </w:rPr>
+      </w:pPr>
+      <w:bookmarkStart w:id="38" w:name="_Toc486233432"/>
+      <w:r>
         <w:rPr>
           <w:rFonts w:hint="eastAsia"/>
+          <w:bCs w:val="0"/>
+        </w:rPr>
+        <w:t>测试项目</w:t>
+      </w:r>
+      <w:bookmarkEnd w:id="38"/>
+    </w:p>
+    <w:p/>
+    <w:p>
+      <w:pPr>
+        <w:pStyle w:val="3"/>
+        <w:rPr>
+          <w:bCs w:val="0"/>
+        </w:rPr>
+      </w:pPr>
+      <w:bookmarkStart w:id="39" w:name="_Toc486233433"/>
+      <w:r>
+        <w:rPr>
+          <w:rFonts w:hint="eastAsia"/>
+          <w:bCs w:val="0"/>
+        </w:rPr>
+        <w:t>测试机构人员</w:t>
+      </w:r>
+      <w:bookmarkEnd w:id="39"/>
+    </w:p>
+    <w:p/>
+    <w:p>
+      <w:pPr>
+        <w:pStyle w:val="3"/>
+        <w:rPr>
+          <w:bCs w:val="0"/>
+        </w:rPr>
+      </w:pPr>
+      <w:bookmarkStart w:id="40" w:name="_Toc486233434"/>
+      <w:r>
+        <w:rPr>
+          <w:rFonts w:hint="eastAsia"/>
+          <w:bCs w:val="0"/>
+        </w:rPr>
+        <w:t>测试结果</w:t>
+      </w:r>
+      <w:bookmarkEnd w:id="40"/>
+    </w:p>
+    <w:p/>
+    <w:p>
+      <w:pPr>
+        <w:rPr>
+          <w:rFonts w:cs="Times New Roman"/>
+          <w:bCs w:val="0"/>
+          <w:sz w:val="21"/>
+          <w:szCs w:val="24"/>
         </w:rPr>
       </w:pPr>
     </w:p>
     <w:p>
       <w:pPr>
-        <w:pStyle w:val="3"/>
-        <w:rPr>
-          <w:bCs w:val="0"/>
-        </w:rPr>
-      </w:pPr>
-      <w:bookmarkStart w:id="38" w:name="_Toc486233433"/>
-      <w:r>
-        <w:rPr>
-          <w:rFonts w:hint="eastAsia"/>
-          <w:bCs w:val="0"/>
-        </w:rPr>
-        <w:t>测试机构人员</w:t>
-      </w:r>
-      <w:bookmarkEnd w:id="38"/>
-    </w:p>
-    <w:p>
-      <w:pPr>
-        <w:rPr>
-          <w:rFonts w:hint="eastAsia"/>
-        </w:rPr>
-      </w:pPr>
-    </w:p>
-    <w:p>
-      <w:pPr>
-        <w:pStyle w:val="3"/>
-        <w:rPr>
-          <w:bCs w:val="0"/>
-        </w:rPr>
-      </w:pPr>
-      <w:bookmarkStart w:id="39" w:name="_Toc486233434"/>
-      <w:r>
-        <w:rPr>
-          <w:rFonts w:hint="eastAsia"/>
-          <w:bCs w:val="0"/>
-        </w:rPr>
-        <w:t>测试结果</w:t>
-      </w:r>
-      <w:bookmarkEnd w:id="39"/>
-    </w:p>
-    <w:p>
-      <w:pPr>
-        <w:rPr>
-          <w:rFonts w:hint="eastAsia"/>
-        </w:rPr>
-      </w:pPr>
-    </w:p>
-    <w:p>
-      <w:pPr>
-        <w:rPr>
-          <w:rFonts w:cs="Times New Roman"/>
-          <w:bCs w:val="0"/>
-          <w:sz w:val="21"/>
-          <w:szCs w:val="24"/>
-        </w:rPr>
-      </w:pPr>
-    </w:p>
-    <w:p>
-      <w:pPr>
         <w:pStyle w:val="2"/>
       </w:pPr>
-      <w:bookmarkStart w:id="40" w:name="_Toc506977234"/>
-      <w:bookmarkStart w:id="41" w:name="_Toc423637060"/>
-      <w:bookmarkStart w:id="42" w:name="_Toc486233435"/>
+      <w:bookmarkStart w:id="41" w:name="_Toc506977234"/>
+      <w:bookmarkStart w:id="42" w:name="_Toc423637060"/>
+      <w:bookmarkStart w:id="43" w:name="_Toc486233435"/>
       <w:r>
         <w:rPr>
           <w:rFonts w:ascii="微软雅黑" w:eastAsia="微软雅黑" w:hAnsi="微软雅黑" w:cs="微软雅黑" w:hint="eastAsia"/>
         </w:rPr>
         <w:t>软件需求测试结论</w:t>
       </w:r>
-      <w:bookmarkEnd w:id="40"/>
       <w:bookmarkEnd w:id="41"/>
       <w:bookmarkEnd w:id="42"/>
+      <w:bookmarkEnd w:id="43"/>
     </w:p>
     <w:p>
       <w:pPr>
@@ -5194,18 +6000,18 @@
       <w:pPr>
         <w:pStyle w:val="2"/>
       </w:pPr>
-      <w:bookmarkStart w:id="43" w:name="_Toc506977235"/>
-      <w:bookmarkStart w:id="44" w:name="_Toc423637061"/>
-      <w:bookmarkStart w:id="45" w:name="_Toc486233436"/>
+      <w:bookmarkStart w:id="44" w:name="_Toc506977235"/>
+      <w:bookmarkStart w:id="45" w:name="_Toc423637061"/>
+      <w:bookmarkStart w:id="46" w:name="_Toc486233436"/>
       <w:r>
         <w:rPr>
           <w:rFonts w:ascii="微软雅黑" w:eastAsia="微软雅黑" w:hAnsi="微软雅黑" w:cs="微软雅黑" w:hint="eastAsia"/>
         </w:rPr>
         <w:t>评价</w:t>
       </w:r>
-      <w:bookmarkEnd w:id="43"/>
       <w:bookmarkEnd w:id="44"/>
       <w:bookmarkEnd w:id="45"/>
+      <w:bookmarkEnd w:id="46"/>
     </w:p>
     <w:p>
       <w:pPr>
@@ -5214,17 +6020,18 @@
           <w:bCs w:val="0"/>
         </w:rPr>
       </w:pPr>
-      <w:bookmarkStart w:id="46" w:name="_Toc506977236"/>
-      <w:bookmarkStart w:id="47" w:name="_Toc486233437"/>
+      <w:bookmarkStart w:id="47" w:name="_Toc506977236"/>
+      <w:bookmarkStart w:id="48" w:name="_Toc486233437"/>
       <w:r>
         <w:rPr>
           <w:rFonts w:hint="eastAsia"/>
           <w:bCs w:val="0"/>
         </w:rPr>
+        <w:lastRenderedPageBreak/>
         <w:t>软件能力</w:t>
       </w:r>
-      <w:bookmarkEnd w:id="46"/>
       <w:bookmarkEnd w:id="47"/>
+      <w:bookmarkEnd w:id="48"/>
     </w:p>
     <w:p>
       <w:pPr>
@@ -5411,8 +6218,8 @@
           <w:bCs w:val="0"/>
         </w:rPr>
       </w:pPr>
-      <w:bookmarkStart w:id="48" w:name="_Toc506977237"/>
-      <w:bookmarkStart w:id="49" w:name="_Toc486233438"/>
+      <w:bookmarkStart w:id="49" w:name="_Toc506977237"/>
+      <w:bookmarkStart w:id="50" w:name="_Toc486233438"/>
       <w:r>
         <w:rPr>
           <w:rFonts w:hint="eastAsia"/>
@@ -5420,8 +6227,8 @@
         </w:rPr>
         <w:t>缺陷和限制</w:t>
       </w:r>
-      <w:bookmarkEnd w:id="48"/>
       <w:bookmarkEnd w:id="49"/>
+      <w:bookmarkEnd w:id="50"/>
     </w:p>
     <w:p>
       <w:pPr>
@@ -5479,8 +6286,8 @@
           <w:bCs w:val="0"/>
         </w:rPr>
       </w:pPr>
-      <w:bookmarkStart w:id="50" w:name="_Toc506977238"/>
-      <w:bookmarkStart w:id="51" w:name="_Toc486233439"/>
+      <w:bookmarkStart w:id="51" w:name="_Toc506977238"/>
+      <w:bookmarkStart w:id="52" w:name="_Toc486233439"/>
       <w:r>
         <w:rPr>
           <w:rFonts w:hint="eastAsia"/>
@@ -5488,8 +6295,8 @@
         </w:rPr>
         <w:t>建议</w:t>
       </w:r>
-      <w:bookmarkEnd w:id="50"/>
       <w:bookmarkEnd w:id="51"/>
+      <w:bookmarkEnd w:id="52"/>
     </w:p>
     <w:p>
       <w:pPr>
@@ -5517,8 +6324,8 @@
           <w:bCs w:val="0"/>
         </w:rPr>
       </w:pPr>
-      <w:bookmarkStart w:id="52" w:name="_Toc506977239"/>
-      <w:bookmarkStart w:id="53" w:name="_Toc486233440"/>
+      <w:bookmarkStart w:id="53" w:name="_Toc506977239"/>
+      <w:bookmarkStart w:id="54" w:name="_Toc486233440"/>
       <w:r>
         <w:rPr>
           <w:rFonts w:hint="eastAsia"/>
@@ -5526,8 +6333,8 @@
         </w:rPr>
         <w:t>测试结论</w:t>
       </w:r>
-      <w:bookmarkEnd w:id="52"/>
       <w:bookmarkEnd w:id="53"/>
+      <w:bookmarkEnd w:id="54"/>
     </w:p>
     <w:p>
       <w:pPr>
@@ -5565,33 +6372,23 @@
           <w:sz w:val="21"/>
           <w:szCs w:val="24"/>
         </w:rPr>
-        <w:t>各项测试用例测试下来说明,该系统相对稳定,测试用例的选择能够适时地满足测试用</w:t>
-      </w:r>
-      <w:r>
-        <w:rPr>
-          <w:rFonts w:cs="Times New Roman" w:hint="eastAsia"/>
-          <w:bCs w:val="0"/>
-          <w:sz w:val="21"/>
-          <w:szCs w:val="24"/>
-        </w:rPr>
-        <w:lastRenderedPageBreak/>
-        <w:t>例设计需求,基本上达到项目测试所应具有的水平,相对较客观完善,与预期效果相差无几,满足了用户的相应需求.</w:t>
+        <w:t>各项测试用例测试下来说明,该系统相对稳定,测试用例的选择能够适时地满足测试用例设计需求,基本上达到项目测试所应具有的水平,相对较客观完善,与预期效果相差无几,满足了用户的相应需求.</w:t>
       </w:r>
     </w:p>
     <w:p>
       <w:pPr>
         <w:pStyle w:val="1"/>
       </w:pPr>
-      <w:bookmarkStart w:id="54" w:name="_Toc423637062"/>
-      <w:bookmarkStart w:id="55" w:name="_Toc486233441"/>
+      <w:bookmarkStart w:id="55" w:name="_Toc423637062"/>
+      <w:bookmarkStart w:id="56" w:name="_Toc486233441"/>
       <w:r>
         <w:rPr>
           <w:rFonts w:hint="eastAsia"/>
         </w:rPr>
         <w:t>测试总结</w:t>
       </w:r>
-      <w:bookmarkEnd w:id="54"/>
       <w:bookmarkEnd w:id="55"/>
+      <w:bookmarkEnd w:id="56"/>
     </w:p>
     <w:p>
       <w:pPr>
@@ -5656,10 +6453,7 @@
         </w:rPr>
       </w:pPr>
     </w:p>
-    <w:p>
-      <w:bookmarkStart w:id="56" w:name="_GoBack"/>
-      <w:bookmarkEnd w:id="56"/>
-    </w:p>
+    <w:p/>
     <w:sectPr>
       <w:headerReference w:type="first" r:id="rId13"/>
       <w:footerReference w:type="first" r:id="rId14"/>
@@ -8474,7 +9268,7 @@
 </file>
 
 <file path=customXml/itemProps2.xml><?xml version="1.0" encoding="utf-8"?>
-<ds:datastoreItem xmlns:ds="http://schemas.openxmlformats.org/officeDocument/2006/customXml" ds:itemID="{F4D8E210-44BF-4E49-A006-084D5A3A3086}">
+<ds:datastoreItem xmlns:ds="http://schemas.openxmlformats.org/officeDocument/2006/customXml" ds:itemID="{9D0ACD8F-CBFB-4403-86A1-1752DE4F0D2E}">
   <ds:schemaRefs>
     <ds:schemaRef ds:uri="http://schemas.openxmlformats.org/officeDocument/2006/bibliography"/>
   </ds:schemaRefs>

</xml_diff>